<commit_message>
finished text for the conception document and added new maquettes
</commit_message>
<xml_diff>
--- a/C61/Sprint0/Document de Conception.docx
+++ b/C61/Sprint0/Document de Conception.docx
@@ -13,30 +13,8 @@
         <w:rPr>
           <w:lang w:val="fr-CA"/>
         </w:rPr>
-        <w:t xml:space="preserve">Rayane Rachid Kennaf et </w:t>
-      </w:r>
-      <w:proofErr w:type="spellStart"/>
-      <w:r>
-        <w:rPr>
-          <w:lang w:val="fr-CA"/>
-        </w:rPr>
-        <w:t>Lemar</w:t>
-      </w:r>
-      <w:proofErr w:type="spellEnd"/>
-      <w:r>
-        <w:rPr>
-          <w:lang w:val="fr-CA"/>
-        </w:rPr>
-        <w:t xml:space="preserve"> </w:t>
-      </w:r>
-      <w:proofErr w:type="spellStart"/>
-      <w:r>
-        <w:rPr>
-          <w:lang w:val="fr-CA"/>
-        </w:rPr>
-        <w:t>Andar</w:t>
-      </w:r>
-      <w:proofErr w:type="spellEnd"/>
+        <w:t>Rayane Rachid Kennaf et Lemar Andar</w:t>
+      </w:r>
     </w:p>
     <w:p>
       <w:pPr>
@@ -207,10 +185,74 @@
         <w:lastRenderedPageBreak/>
         <w:t>Maquette du UI</w:t>
       </w:r>
-    </w:p>
-    <w:p>
-      <w:pPr>
-        <w:ind w:firstLine="720"/>
+      <w:r>
+        <w:rPr>
+          <w:lang w:val="fr-CA"/>
+        </w:rPr>
+        <w:t xml:space="preserve"> </w:t>
+      </w:r>
+    </w:p>
+    <w:p>
+      <w:pPr>
+        <w:pStyle w:val="Headingbutblack"/>
+        <w:rPr>
+          <w:lang w:val="fr-CA"/>
+        </w:rPr>
+      </w:pPr>
+      <w:r>
+        <w:rPr>
+          <w:lang w:val="fr-CA"/>
+        </w:rPr>
+        <w:tab/>
+      </w:r>
+      <w:r>
+        <w:rPr>
+          <w:lang w:val="fr-CA"/>
+        </w:rPr>
+        <w:tab/>
+        <w:t xml:space="preserve">Login </w:t>
+      </w:r>
+      <w:r>
+        <w:rPr>
+          <w:lang w:val="fr-CA"/>
+        </w:rPr>
+        <w:tab/>
+      </w:r>
+      <w:r>
+        <w:rPr>
+          <w:lang w:val="fr-CA"/>
+        </w:rPr>
+        <w:tab/>
+      </w:r>
+      <w:r>
+        <w:rPr>
+          <w:lang w:val="fr-CA"/>
+        </w:rPr>
+        <w:t xml:space="preserve">        </w:t>
+      </w:r>
+      <w:r>
+        <w:rPr>
+          <w:lang w:val="fr-CA"/>
+        </w:rPr>
+        <w:t>Register</w:t>
+      </w:r>
+      <w:r>
+        <w:rPr>
+          <w:lang w:val="fr-CA"/>
+        </w:rPr>
+        <w:tab/>
+      </w:r>
+      <w:r>
+        <w:rPr>
+          <w:lang w:val="fr-CA"/>
+        </w:rPr>
+        <w:tab/>
+        <w:t>Voir profil</w:t>
+      </w:r>
+    </w:p>
+    <w:p>
+      <w:pPr>
+        <w:pStyle w:val="Headingbutblack"/>
         <w:jc w:val="center"/>
         <w:rPr>
           <w:lang w:val="fr-CA"/>
@@ -218,66 +260,14 @@
       </w:pPr>
       <w:r>
         <w:rPr>
-          <w:lang w:val="fr-CA"/>
-        </w:rPr>
-        <w:t>Page principal</w:t>
-      </w:r>
-      <w:r>
-        <w:rPr>
-          <w:lang w:val="fr-CA"/>
-        </w:rPr>
-        <w:tab/>
-      </w:r>
-      <w:r>
-        <w:rPr>
-          <w:lang w:val="fr-CA"/>
-        </w:rPr>
-        <w:tab/>
-      </w:r>
-      <w:r>
-        <w:rPr>
-          <w:lang w:val="fr-CA"/>
-        </w:rPr>
-        <w:tab/>
-        <w:t>Feed</w:t>
-      </w:r>
-      <w:r>
-        <w:rPr>
-          <w:lang w:val="fr-CA"/>
-        </w:rPr>
-        <w:tab/>
-      </w:r>
-      <w:r>
-        <w:rPr>
-          <w:lang w:val="fr-CA"/>
-        </w:rPr>
-        <w:tab/>
-      </w:r>
-      <w:r>
-        <w:rPr>
-          <w:lang w:val="fr-CA"/>
-        </w:rPr>
-        <w:tab/>
-        <w:t xml:space="preserve">        Location</w:t>
-      </w:r>
-    </w:p>
-    <w:p>
-      <w:pPr>
-        <w:jc w:val="center"/>
-        <w:rPr>
-          <w:lang w:val="fr-CA"/>
-        </w:rPr>
-      </w:pPr>
-      <w:r>
-        <w:rPr>
           <w:noProof/>
           <w:lang w:val="fr-CA"/>
         </w:rPr>
         <w:drawing>
-          <wp:inline distT="0" distB="0" distL="0" distR="0" wp14:anchorId="139F721D" wp14:editId="66E98DFC">
-            <wp:extent cx="1637969" cy="3543322"/>
-            <wp:effectExtent l="0" t="0" r="635" b="0"/>
-            <wp:docPr id="7" name="Image 7"/>
+          <wp:inline distT="0" distB="0" distL="0" distR="0" wp14:anchorId="7B600587" wp14:editId="57500BE8">
+            <wp:extent cx="1622684" cy="3321050"/>
+            <wp:effectExtent l="0" t="0" r="0" b="0"/>
+            <wp:docPr id="13" name="Image 13" descr="Une image contenant texte, capture d’écran, carte de visite&#10;&#10;Description générée automatiquement"/>
             <wp:cNvGraphicFramePr>
               <a:graphicFrameLocks xmlns:a="http://schemas.openxmlformats.org/drawingml/2006/main" noChangeAspect="1"/>
             </wp:cNvGraphicFramePr>
@@ -285,13 +275,13 @@
               <a:graphicData uri="http://schemas.openxmlformats.org/drawingml/2006/picture">
                 <pic:pic xmlns:pic="http://schemas.openxmlformats.org/drawingml/2006/picture">
                   <pic:nvPicPr>
-                    <pic:cNvPr id="0" name="Picture 7"/>
+                    <pic:cNvPr id="13" name="Image 13" descr="Une image contenant texte, capture d’écran, carte de visite&#10;&#10;Description générée automatiquement"/>
                     <pic:cNvPicPr>
                       <a:picLocks noChangeAspect="1" noChangeArrowheads="1"/>
                     </pic:cNvPicPr>
                   </pic:nvPicPr>
                   <pic:blipFill>
-                    <a:blip r:embed="rId7" cstate="print">
+                    <a:blip r:embed="rId7">
                       <a:extLst>
                         <a:ext uri="{28A0092B-C50C-407E-A947-70E740481C1C}">
                           <a14:useLocalDpi xmlns:a14="http://schemas.microsoft.com/office/drawing/2010/main" val="0"/>
@@ -306,7 +296,7 @@
                   <pic:spPr bwMode="auto">
                     <a:xfrm>
                       <a:off x="0" y="0"/>
-                      <a:ext cx="1652454" cy="3574656"/>
+                      <a:ext cx="1642862" cy="3362348"/>
                     </a:xfrm>
                     <a:prstGeom prst="rect">
                       <a:avLst/>
@@ -328,10 +318,10 @@
           <w:lang w:val="fr-CA"/>
         </w:rPr>
         <w:drawing>
-          <wp:inline distT="0" distB="0" distL="0" distR="0" wp14:anchorId="28F8F961" wp14:editId="7283C93D">
-            <wp:extent cx="1720850" cy="3541608"/>
-            <wp:effectExtent l="0" t="0" r="0" b="1905"/>
-            <wp:docPr id="8" name="Image 8"/>
+          <wp:inline distT="0" distB="0" distL="0" distR="0" wp14:anchorId="3D6D88B8" wp14:editId="196EBF4A">
+            <wp:extent cx="1535474" cy="3321602"/>
+            <wp:effectExtent l="0" t="0" r="7620" b="0"/>
+            <wp:docPr id="16" name="Image 16" descr="Une image contenant table&#10;&#10;Description générée automatiquement"/>
             <wp:cNvGraphicFramePr>
               <a:graphicFrameLocks xmlns:a="http://schemas.openxmlformats.org/drawingml/2006/main" noChangeAspect="1"/>
             </wp:cNvGraphicFramePr>
@@ -339,7 +329,7 @@
               <a:graphicData uri="http://schemas.openxmlformats.org/drawingml/2006/picture">
                 <pic:pic xmlns:pic="http://schemas.openxmlformats.org/drawingml/2006/picture">
                   <pic:nvPicPr>
-                    <pic:cNvPr id="0" name="Picture 8"/>
+                    <pic:cNvPr id="16" name="Image 16" descr="Une image contenant table&#10;&#10;Description générée automatiquement"/>
                     <pic:cNvPicPr>
                       <a:picLocks noChangeAspect="1" noChangeArrowheads="1"/>
                     </pic:cNvPicPr>
@@ -360,7 +350,7 @@
                   <pic:spPr bwMode="auto">
                     <a:xfrm>
                       <a:off x="0" y="0"/>
-                      <a:ext cx="1785884" cy="3675452"/>
+                      <a:ext cx="1550952" cy="3355085"/>
                     </a:xfrm>
                     <a:prstGeom prst="rect">
                       <a:avLst/>
@@ -382,10 +372,10 @@
           <w:lang w:val="fr-CA"/>
         </w:rPr>
         <w:drawing>
-          <wp:inline distT="0" distB="0" distL="0" distR="0" wp14:anchorId="44CC228B" wp14:editId="66561239">
-            <wp:extent cx="1697812" cy="3537917"/>
-            <wp:effectExtent l="0" t="0" r="0" b="5715"/>
-            <wp:docPr id="9" name="Image 9"/>
+          <wp:inline distT="0" distB="0" distL="0" distR="0" wp14:anchorId="7994B297" wp14:editId="7BEA0454">
+            <wp:extent cx="1530505" cy="3325743"/>
+            <wp:effectExtent l="0" t="0" r="0" b="8255"/>
+            <wp:docPr id="17" name="Image 17" descr="Une image contenant texte&#10;&#10;Description générée automatiquement"/>
             <wp:cNvGraphicFramePr>
               <a:graphicFrameLocks xmlns:a="http://schemas.openxmlformats.org/drawingml/2006/main" noChangeAspect="1"/>
             </wp:cNvGraphicFramePr>
@@ -393,7 +383,7 @@
               <a:graphicData uri="http://schemas.openxmlformats.org/drawingml/2006/picture">
                 <pic:pic xmlns:pic="http://schemas.openxmlformats.org/drawingml/2006/picture">
                   <pic:nvPicPr>
-                    <pic:cNvPr id="0" name="Picture 9"/>
+                    <pic:cNvPr id="17" name="Image 17" descr="Une image contenant texte&#10;&#10;Description générée automatiquement"/>
                     <pic:cNvPicPr>
                       <a:picLocks noChangeAspect="1" noChangeArrowheads="1"/>
                     </pic:cNvPicPr>
@@ -414,7 +404,7 @@
                   <pic:spPr bwMode="auto">
                     <a:xfrm>
                       <a:off x="0" y="0"/>
-                      <a:ext cx="1745210" cy="3636685"/>
+                      <a:ext cx="1551861" cy="3372149"/>
                     </a:xfrm>
                     <a:prstGeom prst="rect">
                       <a:avLst/>
@@ -430,70 +420,16 @@
           </wp:inline>
         </w:drawing>
       </w:r>
-    </w:p>
-    <w:p>
-      <w:pPr>
-        <w:jc w:val="center"/>
-        <w:rPr>
-          <w:lang w:val="fr-CA"/>
-        </w:rPr>
-      </w:pPr>
-      <w:r>
-        <w:rPr>
-          <w:lang w:val="fr-CA"/>
-        </w:rPr>
-        <w:t>Page du compte</w:t>
-      </w:r>
-      <w:r>
-        <w:rPr>
-          <w:lang w:val="fr-CA"/>
-        </w:rPr>
-        <w:tab/>
-      </w:r>
-      <w:r>
-        <w:rPr>
-          <w:lang w:val="fr-CA"/>
-        </w:rPr>
-        <w:tab/>
-        <w:t>Page de DeLoc</w:t>
-      </w:r>
-      <w:r>
-        <w:rPr>
-          <w:lang w:val="fr-CA"/>
-        </w:rPr>
-        <w:tab/>
-      </w:r>
-      <w:r>
-        <w:rPr>
-          <w:lang w:val="fr-CA"/>
-        </w:rPr>
-        <w:tab/>
-      </w:r>
-      <w:r>
-        <w:rPr>
-          <w:lang w:val="fr-CA"/>
-        </w:rPr>
-        <w:tab/>
-        <w:t>Bulle de Location</w:t>
-      </w:r>
-    </w:p>
-    <w:p>
-      <w:pPr>
-        <w:jc w:val="center"/>
-        <w:rPr>
-          <w:lang w:val="fr-CA"/>
-        </w:rPr>
-      </w:pPr>
       <w:r>
         <w:rPr>
           <w:noProof/>
           <w:lang w:val="fr-CA"/>
         </w:rPr>
         <w:drawing>
-          <wp:inline distT="0" distB="0" distL="0" distR="0" wp14:anchorId="0F060BD9" wp14:editId="76012FF6">
-            <wp:extent cx="1637665" cy="3537935"/>
-            <wp:effectExtent l="0" t="0" r="635" b="5715"/>
-            <wp:docPr id="11" name="Image 11"/>
+          <wp:inline distT="0" distB="0" distL="0" distR="0" wp14:anchorId="76836D7A" wp14:editId="01FB9719">
+            <wp:extent cx="1571117" cy="3387173"/>
+            <wp:effectExtent l="0" t="0" r="0" b="3810"/>
+            <wp:docPr id="20" name="Image 20" descr="Une image contenant texte&#10;&#10;Description générée automatiquement"/>
             <wp:cNvGraphicFramePr>
               <a:graphicFrameLocks xmlns:a="http://schemas.openxmlformats.org/drawingml/2006/main" noChangeAspect="1"/>
             </wp:cNvGraphicFramePr>
@@ -501,7 +437,7 @@
               <a:graphicData uri="http://schemas.openxmlformats.org/drawingml/2006/picture">
                 <pic:pic xmlns:pic="http://schemas.openxmlformats.org/drawingml/2006/picture">
                   <pic:nvPicPr>
-                    <pic:cNvPr id="0" name="Picture 11"/>
+                    <pic:cNvPr id="20" name="Image 20" descr="Une image contenant texte&#10;&#10;Description générée automatiquement"/>
                     <pic:cNvPicPr>
                       <a:picLocks noChangeAspect="1" noChangeArrowheads="1"/>
                     </pic:cNvPicPr>
@@ -522,7 +458,7 @@
                   <pic:spPr bwMode="auto">
                     <a:xfrm>
                       <a:off x="0" y="0"/>
-                      <a:ext cx="1704045" cy="3681338"/>
+                      <a:ext cx="1589018" cy="3425767"/>
                     </a:xfrm>
                     <a:prstGeom prst="rect">
                       <a:avLst/>
@@ -544,10 +480,10 @@
           <w:lang w:val="fr-CA"/>
         </w:rPr>
         <w:drawing>
-          <wp:inline distT="0" distB="0" distL="0" distR="0" wp14:anchorId="2699F00C" wp14:editId="7A9AC39D">
-            <wp:extent cx="1720992" cy="3538331"/>
-            <wp:effectExtent l="0" t="0" r="0" b="5080"/>
-            <wp:docPr id="12" name="Image 12"/>
+          <wp:inline distT="0" distB="0" distL="0" distR="0" wp14:anchorId="411413C2" wp14:editId="6D593256">
+            <wp:extent cx="1603538" cy="3383838"/>
+            <wp:effectExtent l="0" t="0" r="0" b="7620"/>
+            <wp:docPr id="18" name="Image 18" descr="Une image contenant texte&#10;&#10;Description générée automatiquement"/>
             <wp:cNvGraphicFramePr>
               <a:graphicFrameLocks xmlns:a="http://schemas.openxmlformats.org/drawingml/2006/main" noChangeAspect="1"/>
             </wp:cNvGraphicFramePr>
@@ -555,7 +491,7 @@
               <a:graphicData uri="http://schemas.openxmlformats.org/drawingml/2006/picture">
                 <pic:pic xmlns:pic="http://schemas.openxmlformats.org/drawingml/2006/picture">
                   <pic:nvPicPr>
-                    <pic:cNvPr id="0" name="Picture 12"/>
+                    <pic:cNvPr id="18" name="Image 18" descr="Une image contenant texte&#10;&#10;Description générée automatiquement"/>
                     <pic:cNvPicPr>
                       <a:picLocks noChangeAspect="1" noChangeArrowheads="1"/>
                     </pic:cNvPicPr>
@@ -576,7 +512,7 @@
                   <pic:spPr bwMode="auto">
                     <a:xfrm>
                       <a:off x="0" y="0"/>
-                      <a:ext cx="1760063" cy="3618661"/>
+                      <a:ext cx="1606970" cy="3391080"/>
                     </a:xfrm>
                     <a:prstGeom prst="rect">
                       <a:avLst/>
@@ -598,10 +534,10 @@
           <w:lang w:val="fr-CA"/>
         </w:rPr>
         <w:drawing>
-          <wp:inline distT="0" distB="0" distL="0" distR="0" wp14:anchorId="1E4F5446" wp14:editId="6460CD2E">
-            <wp:extent cx="1696937" cy="3538331"/>
-            <wp:effectExtent l="0" t="0" r="0" b="5080"/>
-            <wp:docPr id="10" name="Image 10"/>
+          <wp:inline distT="0" distB="0" distL="0" distR="0" wp14:anchorId="648DE053" wp14:editId="78035557">
+            <wp:extent cx="1525730" cy="3398906"/>
+            <wp:effectExtent l="0" t="0" r="0" b="0"/>
+            <wp:docPr id="19" name="Image 19" descr="Une image contenant texte&#10;&#10;Description générée automatiquement"/>
             <wp:cNvGraphicFramePr>
               <a:graphicFrameLocks xmlns:a="http://schemas.openxmlformats.org/drawingml/2006/main" noChangeAspect="1"/>
             </wp:cNvGraphicFramePr>
@@ -609,7 +545,7 @@
               <a:graphicData uri="http://schemas.openxmlformats.org/drawingml/2006/picture">
                 <pic:pic xmlns:pic="http://schemas.openxmlformats.org/drawingml/2006/picture">
                   <pic:nvPicPr>
-                    <pic:cNvPr id="0" name="Picture 10"/>
+                    <pic:cNvPr id="19" name="Image 19" descr="Une image contenant texte&#10;&#10;Description générée automatiquement"/>
                     <pic:cNvPicPr>
                       <a:picLocks noChangeAspect="1" noChangeArrowheads="1"/>
                     </pic:cNvPicPr>
@@ -630,7 +566,7 @@
                   <pic:spPr bwMode="auto">
                     <a:xfrm>
                       <a:off x="0" y="0"/>
-                      <a:ext cx="1710530" cy="3566674"/>
+                      <a:ext cx="1539587" cy="3429776"/>
                     </a:xfrm>
                     <a:prstGeom prst="rect">
                       <a:avLst/>
@@ -646,6 +582,298 @@
           </wp:inline>
         </w:drawing>
       </w:r>
+    </w:p>
+    <w:p>
+      <w:pPr>
+        <w:pStyle w:val="Headingbutblack"/>
+        <w:rPr>
+          <w:lang w:val="fr-CA"/>
+        </w:rPr>
+      </w:pPr>
+      <w:r>
+        <w:rPr>
+          <w:lang w:val="fr-CA"/>
+        </w:rPr>
+        <w:tab/>
+      </w:r>
+      <w:r>
+        <w:rPr>
+          <w:lang w:val="fr-CA"/>
+        </w:rPr>
+        <w:tab/>
+        <w:t xml:space="preserve">Chat autour         </w:t>
+      </w:r>
+      <w:r>
+        <w:rPr>
+          <w:lang w:val="fr-CA"/>
+        </w:rPr>
+        <w:tab/>
+        <w:t>Deloc</w:t>
+      </w:r>
+      <w:r>
+        <w:rPr>
+          <w:lang w:val="fr-CA"/>
+        </w:rPr>
+        <w:tab/>
+      </w:r>
+      <w:r>
+        <w:rPr>
+          <w:lang w:val="fr-CA"/>
+        </w:rPr>
+        <w:tab/>
+        <w:t xml:space="preserve">Chat privée </w:t>
+      </w:r>
+    </w:p>
+    <w:p>
+      <w:pPr>
+        <w:pStyle w:val="Headingbutblack"/>
+        <w:jc w:val="center"/>
+        <w:rPr>
+          <w:lang w:val="fr-CA"/>
+        </w:rPr>
+      </w:pPr>
+      <w:r>
+        <w:rPr>
+          <w:lang w:val="fr-CA"/>
+        </w:rPr>
+        <w:lastRenderedPageBreak/>
+        <w:t xml:space="preserve">Maquette du UI </w:t>
+      </w:r>
+    </w:p>
+    <w:p>
+      <w:pPr>
+        <w:pStyle w:val="Headingbutblack"/>
+        <w:jc w:val="center"/>
+        <w:rPr>
+          <w:lang w:val="fr-CA"/>
+        </w:rPr>
+      </w:pPr>
+    </w:p>
+    <w:p>
+      <w:pPr>
+        <w:jc w:val="center"/>
+        <w:rPr>
+          <w:lang w:val="fr-CA"/>
+        </w:rPr>
+      </w:pPr>
+      <w:r>
+        <w:rPr>
+          <w:noProof/>
+          <w:lang w:val="fr-CA"/>
+        </w:rPr>
+        <w:drawing>
+          <wp:inline distT="0" distB="0" distL="0" distR="0" wp14:anchorId="1A6BA249" wp14:editId="1EC7965B">
+            <wp:extent cx="1669415" cy="3595444"/>
+            <wp:effectExtent l="0" t="0" r="6985" b="5080"/>
+            <wp:docPr id="5" name="Image 5"/>
+            <wp:cNvGraphicFramePr>
+              <a:graphicFrameLocks xmlns:a="http://schemas.openxmlformats.org/drawingml/2006/main" noChangeAspect="1"/>
+            </wp:cNvGraphicFramePr>
+            <a:graphic xmlns:a="http://schemas.openxmlformats.org/drawingml/2006/main">
+              <a:graphicData uri="http://schemas.openxmlformats.org/drawingml/2006/picture">
+                <pic:pic xmlns:pic="http://schemas.openxmlformats.org/drawingml/2006/picture">
+                  <pic:nvPicPr>
+                    <pic:cNvPr id="0" name="Picture 5"/>
+                    <pic:cNvPicPr>
+                      <a:picLocks noChangeAspect="1" noChangeArrowheads="1"/>
+                    </pic:cNvPicPr>
+                  </pic:nvPicPr>
+                  <pic:blipFill>
+                    <a:blip r:embed="rId13">
+                      <a:extLst>
+                        <a:ext uri="{28A0092B-C50C-407E-A947-70E740481C1C}">
+                          <a14:useLocalDpi xmlns:a14="http://schemas.microsoft.com/office/drawing/2010/main" val="0"/>
+                        </a:ext>
+                      </a:extLst>
+                    </a:blip>
+                    <a:srcRect/>
+                    <a:stretch>
+                      <a:fillRect/>
+                    </a:stretch>
+                  </pic:blipFill>
+                  <pic:spPr bwMode="auto">
+                    <a:xfrm>
+                      <a:off x="0" y="0"/>
+                      <a:ext cx="1698191" cy="3657420"/>
+                    </a:xfrm>
+                    <a:prstGeom prst="rect">
+                      <a:avLst/>
+                    </a:prstGeom>
+                    <a:noFill/>
+                    <a:ln>
+                      <a:noFill/>
+                    </a:ln>
+                  </pic:spPr>
+                </pic:pic>
+              </a:graphicData>
+            </a:graphic>
+          </wp:inline>
+        </w:drawing>
+      </w:r>
+      <w:r>
+        <w:rPr>
+          <w:noProof/>
+          <w:lang w:val="fr-CA"/>
+        </w:rPr>
+        <w:drawing>
+          <wp:inline distT="0" distB="0" distL="0" distR="0" wp14:anchorId="1BA6919B" wp14:editId="71AF0083">
+            <wp:extent cx="1660575" cy="3592223"/>
+            <wp:effectExtent l="0" t="0" r="0" b="8255"/>
+            <wp:docPr id="6" name="Image 6"/>
+            <wp:cNvGraphicFramePr>
+              <a:graphicFrameLocks xmlns:a="http://schemas.openxmlformats.org/drawingml/2006/main" noChangeAspect="1"/>
+            </wp:cNvGraphicFramePr>
+            <a:graphic xmlns:a="http://schemas.openxmlformats.org/drawingml/2006/main">
+              <a:graphicData uri="http://schemas.openxmlformats.org/drawingml/2006/picture">
+                <pic:pic xmlns:pic="http://schemas.openxmlformats.org/drawingml/2006/picture">
+                  <pic:nvPicPr>
+                    <pic:cNvPr id="0" name="Picture 6"/>
+                    <pic:cNvPicPr>
+                      <a:picLocks noChangeAspect="1" noChangeArrowheads="1"/>
+                    </pic:cNvPicPr>
+                  </pic:nvPicPr>
+                  <pic:blipFill>
+                    <a:blip r:embed="rId14">
+                      <a:extLst>
+                        <a:ext uri="{28A0092B-C50C-407E-A947-70E740481C1C}">
+                          <a14:useLocalDpi xmlns:a14="http://schemas.microsoft.com/office/drawing/2010/main" val="0"/>
+                        </a:ext>
+                      </a:extLst>
+                    </a:blip>
+                    <a:srcRect/>
+                    <a:stretch>
+                      <a:fillRect/>
+                    </a:stretch>
+                  </pic:blipFill>
+                  <pic:spPr bwMode="auto">
+                    <a:xfrm>
+                      <a:off x="0" y="0"/>
+                      <a:ext cx="1684253" cy="3643444"/>
+                    </a:xfrm>
+                    <a:prstGeom prst="rect">
+                      <a:avLst/>
+                    </a:prstGeom>
+                    <a:noFill/>
+                    <a:ln>
+                      <a:noFill/>
+                    </a:ln>
+                  </pic:spPr>
+                </pic:pic>
+              </a:graphicData>
+            </a:graphic>
+          </wp:inline>
+        </w:drawing>
+      </w:r>
+      <w:r>
+        <w:rPr>
+          <w:noProof/>
+          <w:lang w:val="fr-CA"/>
+        </w:rPr>
+        <w:drawing>
+          <wp:inline distT="0" distB="0" distL="0" distR="0" wp14:anchorId="6F1880BF" wp14:editId="4962FC42">
+            <wp:extent cx="1661823" cy="3594926"/>
+            <wp:effectExtent l="0" t="0" r="0" b="5715"/>
+            <wp:docPr id="15" name="Image 15"/>
+            <wp:cNvGraphicFramePr>
+              <a:graphicFrameLocks xmlns:a="http://schemas.openxmlformats.org/drawingml/2006/main" noChangeAspect="1"/>
+            </wp:cNvGraphicFramePr>
+            <a:graphic xmlns:a="http://schemas.openxmlformats.org/drawingml/2006/main">
+              <a:graphicData uri="http://schemas.openxmlformats.org/drawingml/2006/picture">
+                <pic:pic xmlns:pic="http://schemas.openxmlformats.org/drawingml/2006/picture">
+                  <pic:nvPicPr>
+                    <pic:cNvPr id="0" name="Picture 9"/>
+                    <pic:cNvPicPr>
+                      <a:picLocks noChangeAspect="1" noChangeArrowheads="1"/>
+                    </pic:cNvPicPr>
+                  </pic:nvPicPr>
+                  <pic:blipFill>
+                    <a:blip r:embed="rId15">
+                      <a:extLst>
+                        <a:ext uri="{28A0092B-C50C-407E-A947-70E740481C1C}">
+                          <a14:useLocalDpi xmlns:a14="http://schemas.microsoft.com/office/drawing/2010/main" val="0"/>
+                        </a:ext>
+                      </a:extLst>
+                    </a:blip>
+                    <a:srcRect/>
+                    <a:stretch>
+                      <a:fillRect/>
+                    </a:stretch>
+                  </pic:blipFill>
+                  <pic:spPr bwMode="auto">
+                    <a:xfrm>
+                      <a:off x="0" y="0"/>
+                      <a:ext cx="1672667" cy="3618385"/>
+                    </a:xfrm>
+                    <a:prstGeom prst="rect">
+                      <a:avLst/>
+                    </a:prstGeom>
+                    <a:noFill/>
+                    <a:ln>
+                      <a:noFill/>
+                    </a:ln>
+                  </pic:spPr>
+                </pic:pic>
+              </a:graphicData>
+            </a:graphic>
+          </wp:inline>
+        </w:drawing>
+      </w:r>
+    </w:p>
+    <w:p>
+      <w:pPr>
+        <w:pStyle w:val="Headingbutblack"/>
+        <w:rPr>
+          <w:lang w:val="fr-CA"/>
+        </w:rPr>
+      </w:pPr>
+      <w:r>
+        <w:rPr>
+          <w:lang w:val="fr-CA"/>
+        </w:rPr>
+        <w:tab/>
+        <w:t xml:space="preserve">  chat dans la </w:t>
+      </w:r>
+      <w:proofErr w:type="spellStart"/>
+      <w:r>
+        <w:rPr>
+          <w:lang w:val="fr-CA"/>
+        </w:rPr>
+        <w:t>map</w:t>
+      </w:r>
+      <w:proofErr w:type="spellEnd"/>
+      <w:r>
+        <w:rPr>
+          <w:lang w:val="fr-CA"/>
+        </w:rPr>
+        <w:tab/>
+      </w:r>
+      <w:proofErr w:type="spellStart"/>
+      <w:r>
+        <w:rPr>
+          <w:lang w:val="fr-CA"/>
+        </w:rPr>
+        <w:t>map</w:t>
+      </w:r>
+      <w:proofErr w:type="spellEnd"/>
+      <w:r>
+        <w:rPr>
+          <w:lang w:val="fr-CA"/>
+        </w:rPr>
+        <w:t xml:space="preserve"> des lieux</w:t>
+      </w:r>
+      <w:r>
+        <w:rPr>
+          <w:lang w:val="fr-CA"/>
+        </w:rPr>
+        <w:tab/>
+      </w:r>
+      <w:r>
+        <w:rPr>
+          <w:lang w:val="fr-CA"/>
+        </w:rPr>
+        <w:tab/>
+        <w:t>chat public</w:t>
+      </w:r>
       <w:r>
         <w:rPr>
           <w:lang w:val="fr-CA"/>
@@ -733,7 +961,6 @@
     </w:p>
     <w:p>
       <w:pPr>
-        <w:jc w:val="center"/>
         <w:rPr>
           <w:rFonts w:asciiTheme="majorHAnsi" w:eastAsiaTheme="majorEastAsia" w:hAnsiTheme="majorHAnsi" w:cstheme="majorBidi"/>
           <w:color w:val="2F5496" w:themeColor="accent1" w:themeShade="BF"/>
@@ -751,209 +978,6 @@
     </w:p>
     <w:p>
       <w:pPr>
-        <w:rPr>
-          <w:lang w:val="fr-CA"/>
-        </w:rPr>
-      </w:pPr>
-    </w:p>
-    <w:p>
-      <w:pPr>
-        <w:rPr>
-          <w:lang w:val="fr-CA"/>
-        </w:rPr>
-      </w:pPr>
-    </w:p>
-    <w:p>
-      <w:pPr>
-        <w:rPr>
-          <w:lang w:val="fr-CA"/>
-        </w:rPr>
-      </w:pPr>
-    </w:p>
-    <w:p>
-      <w:pPr>
-        <w:rPr>
-          <w:lang w:val="fr-CA"/>
-        </w:rPr>
-      </w:pPr>
-    </w:p>
-    <w:p>
-      <w:pPr>
-        <w:rPr>
-          <w:lang w:val="fr-CA"/>
-        </w:rPr>
-      </w:pPr>
-    </w:p>
-    <w:p>
-      <w:pPr>
-        <w:rPr>
-          <w:lang w:val="fr-CA"/>
-        </w:rPr>
-      </w:pPr>
-    </w:p>
-    <w:p>
-      <w:pPr>
-        <w:rPr>
-          <w:lang w:val="fr-CA"/>
-        </w:rPr>
-      </w:pPr>
-    </w:p>
-    <w:p>
-      <w:pPr>
-        <w:rPr>
-          <w:lang w:val="fr-CA"/>
-        </w:rPr>
-      </w:pPr>
-    </w:p>
-    <w:p>
-      <w:pPr>
-        <w:rPr>
-          <w:lang w:val="fr-CA"/>
-        </w:rPr>
-      </w:pPr>
-    </w:p>
-    <w:p>
-      <w:pPr>
-        <w:rPr>
-          <w:lang w:val="fr-CA"/>
-        </w:rPr>
-      </w:pPr>
-    </w:p>
-    <w:p>
-      <w:pPr>
-        <w:rPr>
-          <w:lang w:val="fr-CA"/>
-        </w:rPr>
-      </w:pPr>
-    </w:p>
-    <w:p>
-      <w:pPr>
-        <w:rPr>
-          <w:lang w:val="fr-CA"/>
-        </w:rPr>
-      </w:pPr>
-    </w:p>
-    <w:p>
-      <w:pPr>
-        <w:rPr>
-          <w:lang w:val="fr-CA"/>
-        </w:rPr>
-      </w:pPr>
-    </w:p>
-    <w:p>
-      <w:pPr>
-        <w:rPr>
-          <w:lang w:val="fr-CA"/>
-        </w:rPr>
-      </w:pPr>
-    </w:p>
-    <w:p>
-      <w:pPr>
-        <w:rPr>
-          <w:lang w:val="fr-CA"/>
-        </w:rPr>
-      </w:pPr>
-    </w:p>
-    <w:p>
-      <w:pPr>
-        <w:rPr>
-          <w:lang w:val="fr-CA"/>
-        </w:rPr>
-      </w:pPr>
-    </w:p>
-    <w:p>
-      <w:pPr>
-        <w:rPr>
-          <w:lang w:val="fr-CA"/>
-        </w:rPr>
-      </w:pPr>
-    </w:p>
-    <w:p>
-      <w:pPr>
-        <w:rPr>
-          <w:lang w:val="fr-CA"/>
-        </w:rPr>
-      </w:pPr>
-    </w:p>
-    <w:p>
-      <w:pPr>
-        <w:rPr>
-          <w:lang w:val="fr-CA"/>
-        </w:rPr>
-      </w:pPr>
-    </w:p>
-    <w:p>
-      <w:pPr>
-        <w:rPr>
-          <w:lang w:val="fr-CA"/>
-        </w:rPr>
-      </w:pPr>
-    </w:p>
-    <w:p>
-      <w:pPr>
-        <w:rPr>
-          <w:lang w:val="fr-CA"/>
-        </w:rPr>
-      </w:pPr>
-    </w:p>
-    <w:p>
-      <w:pPr>
-        <w:rPr>
-          <w:lang w:val="fr-CA"/>
-        </w:rPr>
-      </w:pPr>
-    </w:p>
-    <w:p>
-      <w:pPr>
-        <w:rPr>
-          <w:lang w:val="fr-CA"/>
-        </w:rPr>
-      </w:pPr>
-    </w:p>
-    <w:p>
-      <w:pPr>
-        <w:rPr>
-          <w:lang w:val="fr-CA"/>
-        </w:rPr>
-      </w:pPr>
-    </w:p>
-    <w:p>
-      <w:pPr>
-        <w:rPr>
-          <w:lang w:val="fr-CA"/>
-        </w:rPr>
-      </w:pPr>
-    </w:p>
-    <w:p>
-      <w:pPr>
-        <w:rPr>
-          <w:lang w:val="fr-CA"/>
-        </w:rPr>
-      </w:pPr>
-    </w:p>
-    <w:p>
-      <w:pPr>
-        <w:rPr>
-          <w:lang w:val="fr-CA"/>
-        </w:rPr>
-      </w:pPr>
-    </w:p>
-    <w:p>
-      <w:pPr>
-        <w:rPr>
-          <w:lang w:val="fr-CA"/>
-        </w:rPr>
-      </w:pPr>
-    </w:p>
-    <w:p>
-      <w:pPr>
-        <w:rPr>
-          <w:lang w:val="fr-CA"/>
-        </w:rPr>
-      </w:pPr>
-    </w:p>
-    <w:p>
-      <w:pPr>
         <w:pStyle w:val="Headingbutblack"/>
         <w:jc w:val="center"/>
         <w:rPr>
@@ -1132,13 +1156,19 @@
         <w:rPr>
           <w:lang w:val="fr-CA"/>
         </w:rPr>
-        <w:t xml:space="preserve">, les </w:t>
-      </w:r>
-      <w:r>
-        <w:rPr>
-          <w:lang w:val="fr-CA"/>
-        </w:rPr>
-        <w:t>char</w:t>
+        <w:t xml:space="preserve">, </w:t>
+      </w:r>
+      <w:r>
+        <w:rPr>
+          <w:lang w:val="fr-CA"/>
+        </w:rPr>
+        <w:t xml:space="preserve">les </w:t>
+      </w:r>
+      <w:r>
+        <w:rPr>
+          <w:lang w:val="fr-CA"/>
+        </w:rPr>
+        <w:t>chars</w:t>
       </w:r>
       <w:r>
         <w:rPr>
@@ -1181,13 +1211,7 @@
         <w:rPr>
           <w:lang w:val="fr-CA"/>
         </w:rPr>
-        <w:t xml:space="preserve"> telles que l'âge, le nom ou l'emplacement de l'</w:t>
-      </w:r>
-      <w:r>
-        <w:rPr>
-          <w:lang w:val="fr-CA"/>
-        </w:rPr>
-        <w:t>utilisateur</w:t>
+        <w:t xml:space="preserve"> telles que l'âge, le nom ou l'emplacement de l'utilisateur</w:t>
       </w:r>
       <w:r>
         <w:rPr>
@@ -1250,20 +1274,20 @@
         <w:rPr>
           <w:lang w:val="fr-CA"/>
         </w:rPr>
-        <w:t xml:space="preserve">, sont des structures de données plus complexes qui </w:t>
-      </w:r>
-    </w:p>
-    <w:p>
-      <w:pPr>
-        <w:rPr>
-          <w:lang w:val="fr-CA"/>
-        </w:rPr>
-      </w:pPr>
-      <w:r>
-        <w:rPr>
-          <w:lang w:val="fr-CA"/>
-        </w:rPr>
-        <w:t xml:space="preserve">peuvent être utilisées pour stocker plusieurs valeurs dans une seule variable. </w:t>
+        <w:t xml:space="preserve">, sont des structures de données qui peuvent être </w:t>
+      </w:r>
+    </w:p>
+    <w:p>
+      <w:pPr>
+        <w:rPr>
+          <w:lang w:val="fr-CA"/>
+        </w:rPr>
+      </w:pPr>
+      <w:r>
+        <w:rPr>
+          <w:lang w:val="fr-CA"/>
+        </w:rPr>
+        <w:t xml:space="preserve">utilisées pour stocker plusieurs valeurs dans une seule variable. </w:t>
       </w:r>
       <w:r>
         <w:rPr>
@@ -1431,65 +1455,64 @@
         <w:rPr>
           <w:lang w:val="fr-CA"/>
         </w:rPr>
-        <w:t xml:space="preserve">Enfin, les types abstraits, tels que les listes, fournissent une interface de haut niveau pour la gestion de </w:t>
-      </w:r>
-    </w:p>
-    <w:p>
-      <w:pPr>
-        <w:rPr>
-          <w:lang w:val="fr-CA"/>
-        </w:rPr>
-      </w:pPr>
-      <w:r>
-        <w:rPr>
-          <w:lang w:val="fr-CA"/>
-        </w:rPr>
-        <w:t xml:space="preserve">collections de données. Les listes peuvent être utilisées pour stocker des structures de données </w:t>
-      </w:r>
-    </w:p>
-    <w:p>
-      <w:pPr>
-        <w:rPr>
-          <w:lang w:val="fr-CA"/>
-        </w:rPr>
-      </w:pPr>
-      <w:r>
-        <w:rPr>
-          <w:lang w:val="fr-CA"/>
-        </w:rPr>
-        <w:t xml:space="preserve">complexes de manière plus organisée et efficace que d'autres structures de données. Dans notre </w:t>
-      </w:r>
-    </w:p>
-    <w:p>
-      <w:pPr>
-        <w:rPr>
-          <w:lang w:val="fr-CA"/>
-        </w:rPr>
-      </w:pPr>
-      <w:r>
-        <w:rPr>
-          <w:lang w:val="fr-CA"/>
-        </w:rPr>
-        <w:t xml:space="preserve">application de médias sociaux, nous avons utilisé des listes pour </w:t>
-      </w:r>
-      <w:r>
-        <w:rPr>
-          <w:lang w:val="fr-CA"/>
-        </w:rPr>
-        <w:t xml:space="preserve">gérer des listes de chats ainsi que des </w:t>
-      </w:r>
-    </w:p>
-    <w:p>
-      <w:pPr>
-        <w:rPr>
-          <w:lang w:val="fr-CA"/>
-        </w:rPr>
-      </w:pPr>
-      <w:r>
-        <w:rPr>
-          <w:lang w:val="fr-CA"/>
-        </w:rPr>
-        <w:t>listes d’</w:t>
+        <w:t xml:space="preserve">Enfin, les types abstraits, tels que les listes, </w:t>
+      </w:r>
+      <w:r>
+        <w:rPr>
+          <w:lang w:val="fr-CA"/>
+        </w:rPr>
+        <w:t>permettent</w:t>
+      </w:r>
+      <w:r>
+        <w:rPr>
+          <w:lang w:val="fr-CA"/>
+        </w:rPr>
+        <w:t xml:space="preserve"> la gestion de collections de données. Les listes </w:t>
+      </w:r>
+    </w:p>
+    <w:p>
+      <w:pPr>
+        <w:rPr>
+          <w:lang w:val="fr-CA"/>
+        </w:rPr>
+      </w:pPr>
+      <w:r>
+        <w:rPr>
+          <w:lang w:val="fr-CA"/>
+        </w:rPr>
+        <w:t xml:space="preserve">peuvent être utilisées pour stocker des structures de données complexes de manière plus organisée et </w:t>
+      </w:r>
+    </w:p>
+    <w:p>
+      <w:pPr>
+        <w:rPr>
+          <w:lang w:val="fr-CA"/>
+        </w:rPr>
+      </w:pPr>
+      <w:r>
+        <w:rPr>
+          <w:lang w:val="fr-CA"/>
+        </w:rPr>
+        <w:t xml:space="preserve">efficace que d'autres structures de données. Dans notre application de médias sociaux, nous avons </w:t>
+      </w:r>
+    </w:p>
+    <w:p>
+      <w:pPr>
+        <w:rPr>
+          <w:lang w:val="fr-CA"/>
+        </w:rPr>
+      </w:pPr>
+      <w:r>
+        <w:rPr>
+          <w:lang w:val="fr-CA"/>
+        </w:rPr>
+        <w:t xml:space="preserve">utilisé des listes pour </w:t>
+      </w:r>
+      <w:r>
+        <w:rPr>
+          <w:lang w:val="fr-CA"/>
+        </w:rPr>
+        <w:t>gérer des listes de chats ainsi que des listes d’</w:t>
       </w:r>
       <w:r>
         <w:rPr>
@@ -1503,6 +1526,13 @@
         </w:rPr>
         <w:t xml:space="preserve"> dans un chat room.</w:t>
       </w:r>
+    </w:p>
+    <w:p>
+      <w:pPr>
+        <w:rPr>
+          <w:lang w:val="fr-CA"/>
+        </w:rPr>
+      </w:pPr>
     </w:p>
     <w:p>
       <w:pPr>
@@ -1535,19 +1565,7 @@
         <w:rPr>
           <w:lang w:val="fr-CA"/>
         </w:rPr>
-        <w:t xml:space="preserve">ous avons utilisé le patron de conception </w:t>
-      </w:r>
-      <w:r>
-        <w:rPr>
-          <w:lang w:val="fr-CA"/>
-        </w:rPr>
-        <w:t>façade</w:t>
-      </w:r>
-      <w:r>
-        <w:rPr>
-          <w:lang w:val="fr-CA"/>
-        </w:rPr>
-        <w:t xml:space="preserve"> pour </w:t>
+        <w:t xml:space="preserve">ous avons utilisé le patron de conception façade pour </w:t>
       </w:r>
     </w:p>
     <w:p>
@@ -2024,19 +2042,7 @@
         <w:rPr>
           <w:lang w:val="fr-CA"/>
         </w:rPr>
-        <w:t xml:space="preserve">Le nom d'utilisateur peut contenir des lettres majuscules et minuscules, des chiffres et les caractères spéciaux </w:t>
-      </w:r>
-      <w:r>
-        <w:rPr>
-          <w:lang w:val="fr-CA"/>
-        </w:rPr>
-        <w:t>«.</w:t>
-      </w:r>
-      <w:r>
-        <w:rPr>
-          <w:lang w:val="fr-CA"/>
-        </w:rPr>
-        <w:t xml:space="preserve"> », « _ », « % », « + » et « - ». </w:t>
+        <w:t xml:space="preserve">Le nom d'utilisateur peut contenir des lettres majuscules et minuscules, des chiffres et les caractères spéciaux «. », « _ », « % », « + » et « - ». </w:t>
       </w:r>
     </w:p>
     <w:p>
@@ -2072,19 +2078,7 @@
         <w:rPr>
           <w:lang w:val="fr-CA"/>
         </w:rPr>
-        <w:t xml:space="preserve">Le nom de domaine peut contenir des lettres majuscules et minuscules, des chiffres et les caractères spéciaux </w:t>
-      </w:r>
-      <w:r>
-        <w:rPr>
-          <w:lang w:val="fr-CA"/>
-        </w:rPr>
-        <w:t>«.</w:t>
-      </w:r>
-      <w:r>
-        <w:rPr>
-          <w:lang w:val="fr-CA"/>
-        </w:rPr>
-        <w:t xml:space="preserve"> » et « - ». </w:t>
+        <w:t xml:space="preserve">Le nom de domaine peut contenir des lettres majuscules et minuscules, des chiffres et les caractères spéciaux «. » et « - ». </w:t>
       </w:r>
     </w:p>
     <w:p>
@@ -2281,7 +2275,13 @@
         <w:rPr>
           <w:lang w:val="fr-CA"/>
         </w:rPr>
-        <w:t xml:space="preserve">on utiliserait pas d’algorithme de hachage et qu’on sauvegarderait les mots de passes des utilisateurs </w:t>
+        <w:t>on n’utiliserait pas</w:t>
+      </w:r>
+      <w:r>
+        <w:rPr>
+          <w:lang w:val="fr-CA"/>
+        </w:rPr>
+        <w:t xml:space="preserve"> d’algorithme de hachage et qu’on sauvegarderait les mots de passes des utilisateurs </w:t>
       </w:r>
     </w:p>
     <w:p>
@@ -2307,7 +2307,19 @@
         <w:rPr>
           <w:lang w:val="fr-CA"/>
         </w:rPr>
-        <w:t xml:space="preserve">compromise, alors ceux qui attaquerait auraient un accès facile </w:t>
+        <w:t xml:space="preserve">compromise, alors ceux qui </w:t>
+      </w:r>
+      <w:r>
+        <w:rPr>
+          <w:lang w:val="fr-CA"/>
+        </w:rPr>
+        <w:t>l’</w:t>
+      </w:r>
+      <w:r>
+        <w:rPr>
+          <w:lang w:val="fr-CA"/>
+        </w:rPr>
+        <w:t xml:space="preserve">attaquerait auraient un accès facile </w:t>
       </w:r>
       <w:r>
         <w:rPr>
@@ -2412,13 +2424,7 @@
         <w:rPr>
           <w:lang w:val="fr-CA"/>
         </w:rPr>
-        <w:t xml:space="preserve">entre deux points sur une </w:t>
-      </w:r>
-      <w:r>
-        <w:rPr>
-          <w:lang w:val="fr-CA"/>
-        </w:rPr>
-        <w:t>carte</w:t>
+        <w:t>entre deux points sur une carte</w:t>
       </w:r>
       <w:r>
         <w:rPr>
@@ -2430,13 +2436,7 @@
         <w:rPr>
           <w:lang w:val="fr-CA"/>
         </w:rPr>
-        <w:t xml:space="preserve"> La</w:t>
-      </w:r>
-      <w:r>
-        <w:rPr>
-          <w:lang w:val="fr-CA"/>
-        </w:rPr>
-        <w:t xml:space="preserve"> formule de Haversine est utile pour notre application car elle permet </w:t>
+        <w:t xml:space="preserve"> La formule de Haversine est utile pour notre application car elle permet </w:t>
       </w:r>
     </w:p>
     <w:p>
@@ -2559,7 +2559,404 @@
         <w:rPr>
           <w:lang w:val="fr-CA"/>
         </w:rPr>
-        <w:t xml:space="preserve">React native est </w:t>
+        <w:t>en ce qui est de comment nous comptons lier le cours de Veille technologique au cours de P</w:t>
+      </w:r>
+    </w:p>
+    <w:p>
+      <w:pPr>
+        <w:rPr>
+          <w:lang w:val="fr-CA"/>
+        </w:rPr>
+      </w:pPr>
+      <w:r>
+        <w:rPr>
+          <w:lang w:val="fr-CA"/>
+        </w:rPr>
+        <w:t xml:space="preserve">Projet synthèse, nous avons choisi choisi en grande partie l’exploration de la technologie de React </w:t>
+      </w:r>
+    </w:p>
+    <w:p>
+      <w:pPr>
+        <w:rPr>
+          <w:lang w:val="fr-CA"/>
+        </w:rPr>
+      </w:pPr>
+      <w:r>
+        <w:rPr>
+          <w:lang w:val="fr-CA"/>
+        </w:rPr>
+        <w:t>Native.</w:t>
+      </w:r>
+      <w:r>
+        <w:rPr>
+          <w:lang w:val="fr-CA"/>
+        </w:rPr>
+        <w:t xml:space="preserve"> </w:t>
+      </w:r>
+      <w:r>
+        <w:rPr>
+          <w:lang w:val="fr-CA"/>
+        </w:rPr>
+        <w:t>Lorsqu’on a eu l’idée de cette application, nous voulions que cette dernière soit principalement</w:t>
+      </w:r>
+    </w:p>
+    <w:p>
+      <w:pPr>
+        <w:rPr>
+          <w:lang w:val="fr-CA"/>
+        </w:rPr>
+      </w:pPr>
+      <w:r>
+        <w:rPr>
+          <w:lang w:val="fr-CA"/>
+        </w:rPr>
+        <w:t xml:space="preserve">sur IOS, mais cela n’aurait pas pu être possible. </w:t>
+      </w:r>
+      <w:r>
+        <w:rPr>
+          <w:lang w:val="fr-CA"/>
+        </w:rPr>
+        <w:t xml:space="preserve">Tout d’abord, la grande majorité des utilisateurs sont sur </w:t>
+      </w:r>
+    </w:p>
+    <w:p>
+      <w:pPr>
+        <w:rPr>
+          <w:lang w:val="fr-CA"/>
+        </w:rPr>
+      </w:pPr>
+      <w:r>
+        <w:rPr>
+          <w:lang w:val="fr-CA"/>
+        </w:rPr>
+        <w:t xml:space="preserve">Android. De plus, vu que c’est un projet ou il fallait utiliser un langage qu’on avait déjà appris, alors cela </w:t>
+      </w:r>
+    </w:p>
+    <w:p>
+      <w:pPr>
+        <w:rPr>
+          <w:lang w:val="fr-CA"/>
+        </w:rPr>
+      </w:pPr>
+      <w:r>
+        <w:rPr>
+          <w:lang w:val="fr-CA"/>
+        </w:rPr>
+        <w:t xml:space="preserve">aurait été impossible d’avoir choisi </w:t>
+      </w:r>
+      <w:r>
+        <w:rPr>
+          <w:lang w:val="fr-CA"/>
+        </w:rPr>
+        <w:t>Swift (</w:t>
+      </w:r>
+      <w:r>
+        <w:rPr>
+          <w:lang w:val="fr-CA"/>
+        </w:rPr>
+        <w:t xml:space="preserve">Objective-C) pour notre application. </w:t>
+      </w:r>
+      <w:r>
+        <w:rPr>
+          <w:lang w:val="fr-CA"/>
+        </w:rPr>
+        <w:t xml:space="preserve">La solution parfaite était </w:t>
+      </w:r>
+    </w:p>
+    <w:p>
+      <w:pPr>
+        <w:rPr>
+          <w:lang w:val="fr-CA"/>
+        </w:rPr>
+      </w:pPr>
+      <w:r>
+        <w:rPr>
+          <w:lang w:val="fr-CA"/>
+        </w:rPr>
+        <w:t xml:space="preserve">de prendre React Native, car elle se base sur du javascript, un langage qu’on avait déjà exploré </w:t>
+      </w:r>
+    </w:p>
+    <w:p>
+      <w:pPr>
+        <w:rPr>
+          <w:lang w:val="fr-CA"/>
+        </w:rPr>
+      </w:pPr>
+      <w:r>
+        <w:rPr>
+          <w:lang w:val="fr-CA"/>
+        </w:rPr>
+        <w:t xml:space="preserve">lors de notre cursus. Ce Framework règle la très grande majorité de nos problèmes. Elle est </w:t>
+      </w:r>
+    </w:p>
+    <w:p>
+      <w:pPr>
+        <w:rPr>
+          <w:lang w:val="fr-CA"/>
+        </w:rPr>
+      </w:pPr>
+      <w:r>
+        <w:rPr>
+          <w:lang w:val="fr-CA"/>
+        </w:rPr>
+        <w:t xml:space="preserve">multiplateformes, n’a qu’une seule codebase et elle utilise javascript/typescript. </w:t>
+      </w:r>
+      <w:r>
+        <w:rPr>
+          <w:lang w:val="fr-CA"/>
+        </w:rPr>
+        <w:t>En ce qu’elle apportera,</w:t>
+      </w:r>
+    </w:p>
+    <w:p>
+      <w:pPr>
+        <w:rPr>
+          <w:lang w:val="fr-CA"/>
+        </w:rPr>
+      </w:pPr>
+      <w:r>
+        <w:rPr>
+          <w:lang w:val="fr-CA"/>
+        </w:rPr>
+        <w:t xml:space="preserve">elle permettra d’utiliser des apis qui nous serons fondamentale à notre projet telle que l’api pour les </w:t>
+      </w:r>
+    </w:p>
+    <w:p>
+      <w:pPr>
+        <w:rPr>
+          <w:lang w:val="fr-CA"/>
+        </w:rPr>
+      </w:pPr>
+      <w:r>
+        <w:rPr>
+          <w:lang w:val="fr-CA"/>
+        </w:rPr>
+        <w:t>cartes, l’api permettant de glisser entre les pages et pleins d’autres apis qui</w:t>
+      </w:r>
+      <w:r>
+        <w:rPr>
+          <w:lang w:val="fr-CA"/>
+        </w:rPr>
+        <w:t xml:space="preserve"> elle</w:t>
+      </w:r>
+      <w:r>
+        <w:rPr>
+          <w:lang w:val="fr-CA"/>
+        </w:rPr>
+        <w:t>s</w:t>
+      </w:r>
+      <w:r>
+        <w:rPr>
+          <w:lang w:val="fr-CA"/>
+        </w:rPr>
+        <w:t xml:space="preserve"> sont complètement </w:t>
+      </w:r>
+    </w:p>
+    <w:p>
+      <w:pPr>
+        <w:rPr>
+          <w:lang w:val="fr-CA"/>
+        </w:rPr>
+      </w:pPr>
+      <w:r>
+        <w:rPr>
+          <w:lang w:val="fr-CA"/>
+        </w:rPr>
+        <w:t xml:space="preserve">open-sources. </w:t>
+      </w:r>
+    </w:p>
+    <w:p>
+      <w:pPr>
+        <w:rPr>
+          <w:lang w:val="fr-CA"/>
+        </w:rPr>
+      </w:pPr>
+    </w:p>
+    <w:p>
+      <w:pPr>
+        <w:rPr>
+          <w:lang w:val="fr-CA"/>
+        </w:rPr>
+      </w:pPr>
+    </w:p>
+    <w:p>
+      <w:pPr>
+        <w:rPr>
+          <w:lang w:val="fr-CA"/>
+        </w:rPr>
+      </w:pPr>
+    </w:p>
+    <w:p>
+      <w:pPr>
+        <w:rPr>
+          <w:lang w:val="fr-CA"/>
+        </w:rPr>
+      </w:pPr>
+    </w:p>
+    <w:p>
+      <w:pPr>
+        <w:rPr>
+          <w:lang w:val="fr-CA"/>
+        </w:rPr>
+      </w:pPr>
+    </w:p>
+    <w:p>
+      <w:pPr>
+        <w:rPr>
+          <w:lang w:val="fr-CA"/>
+        </w:rPr>
+      </w:pPr>
+      <w:r>
+        <w:rPr>
+          <w:lang w:val="fr-CA"/>
+        </w:rPr>
+        <w:lastRenderedPageBreak/>
+        <w:t>En conclusion</w:t>
+      </w:r>
+      <w:r>
+        <w:rPr>
+          <w:lang w:val="fr-CA"/>
+        </w:rPr>
+        <w:t xml:space="preserve">, pour le </w:t>
+      </w:r>
+      <w:r>
+        <w:rPr>
+          <w:lang w:val="fr-CA"/>
+        </w:rPr>
+        <w:t xml:space="preserve">développement </w:t>
+      </w:r>
+      <w:r>
+        <w:rPr>
+          <w:lang w:val="fr-CA"/>
+        </w:rPr>
+        <w:t>de</w:t>
+      </w:r>
+      <w:r>
+        <w:rPr>
+          <w:lang w:val="fr-CA"/>
+        </w:rPr>
+        <w:t xml:space="preserve"> notre application de médias sociaux, nous avons choisi </w:t>
+      </w:r>
+    </w:p>
+    <w:p>
+      <w:pPr>
+        <w:rPr>
+          <w:lang w:val="fr-CA"/>
+        </w:rPr>
+      </w:pPr>
+      <w:r>
+        <w:rPr>
+          <w:lang w:val="fr-CA"/>
+        </w:rPr>
+        <w:t xml:space="preserve">d'utiliser diverses structures de données telles que des tableaux associatifs, des types primitifs, des </w:t>
+      </w:r>
+    </w:p>
+    <w:p>
+      <w:pPr>
+        <w:rPr>
+          <w:lang w:val="fr-CA"/>
+        </w:rPr>
+      </w:pPr>
+      <w:r>
+        <w:rPr>
+          <w:lang w:val="fr-CA"/>
+        </w:rPr>
+        <w:t xml:space="preserve">types composés et des types abstraits pour stocker et organiser les données. Nous avons également </w:t>
+      </w:r>
+    </w:p>
+    <w:p>
+      <w:pPr>
+        <w:rPr>
+          <w:lang w:val="fr-CA"/>
+        </w:rPr>
+      </w:pPr>
+      <w:r>
+        <w:rPr>
+          <w:lang w:val="fr-CA"/>
+        </w:rPr>
+        <w:t>utilisé plusieurs patrons de conception tels que la façade, le listener, le state et le Builder pour faciliter la</w:t>
+      </w:r>
+    </w:p>
+    <w:p>
+      <w:pPr>
+        <w:rPr>
+          <w:lang w:val="fr-CA"/>
+        </w:rPr>
+      </w:pPr>
+      <w:r>
+        <w:rPr>
+          <w:lang w:val="fr-CA"/>
+        </w:rPr>
+        <w:t xml:space="preserve"> gestion de notre application, la rendre plus interactive et plus réactive. Nous avons également utilisé </w:t>
+      </w:r>
+    </w:p>
+    <w:p>
+      <w:pPr>
+        <w:rPr>
+          <w:lang w:val="fr-CA"/>
+        </w:rPr>
+      </w:pPr>
+      <w:r>
+        <w:rPr>
+          <w:lang w:val="fr-CA"/>
+        </w:rPr>
+        <w:t xml:space="preserve">des expressions régulières pour valider les entrées de l'utilisateur et stocker de manière sécurisée les </w:t>
+      </w:r>
+    </w:p>
+    <w:p>
+      <w:pPr>
+        <w:rPr>
+          <w:lang w:val="fr-CA"/>
+        </w:rPr>
+      </w:pPr>
+      <w:r>
+        <w:rPr>
+          <w:lang w:val="fr-CA"/>
+        </w:rPr>
+        <w:t xml:space="preserve">mots de passe en utilisant l'algorithme de hachage SHA-3 dans notre base de données. </w:t>
+      </w:r>
+      <w:r>
+        <w:rPr>
+          <w:lang w:val="fr-CA"/>
+        </w:rPr>
+        <w:t xml:space="preserve">Finalement, nous </w:t>
+      </w:r>
+    </w:p>
+    <w:p>
+      <w:pPr>
+        <w:rPr>
+          <w:lang w:val="fr-CA"/>
+        </w:rPr>
+      </w:pPr>
+      <w:r>
+        <w:rPr>
+          <w:lang w:val="fr-CA"/>
+        </w:rPr>
+        <w:t xml:space="preserve">avons choisi la formule de </w:t>
+      </w:r>
+      <w:r>
+        <w:rPr>
+          <w:lang w:val="fr-CA"/>
+        </w:rPr>
+        <w:t>Haversine</w:t>
+      </w:r>
+      <w:r>
+        <w:rPr>
+          <w:lang w:val="fr-CA"/>
+        </w:rPr>
+        <w:t xml:space="preserve"> </w:t>
+      </w:r>
+      <w:r>
+        <w:rPr>
+          <w:lang w:val="fr-CA"/>
+        </w:rPr>
+        <w:t>pour calculer la distance entre deux points</w:t>
+      </w:r>
+      <w:r>
+        <w:rPr>
+          <w:lang w:val="fr-CA"/>
+        </w:rPr>
+        <w:t>.</w:t>
       </w:r>
     </w:p>
     <w:sectPr>

</xml_diff>